<commit_message>
New translations adolescent risk survey_v1.docx (Afrikaans)
</commit_message>
<xml_diff>
--- a/translations/parenttext_5day_south_africa/af/af_Adolescent Risk Survey_V1.docx
+++ b/translations/parenttext_5day_south_africa/af/af_Adolescent Risk Survey_V1.docx
@@ -13,7 +13,7 @@
         <w:pStyle w:val="P68B1DB1-Normal1"/>
       </w:pPr>
       <w:r>
-        <w:t xml:space="preserve">Appendix 10: SWIFT Survey Child Safety Risk: Adolescents </w:t>
+        <w:t xml:space="preserve">Bylae 10: SWIFT Opname Kindersveiligheidsrisiko: Adolessente </w:t>
       </w:r>
     </w:p>
     <w:p>
@@ -430,7 +430,7 @@
         <w:pStyle w:val="P68B1DB1-Normal2"/>
       </w:pPr>
       <w:r>
-        <w:t xml:space="preserve">Briefing and telephonic assent:</w:t>
+        <w:t xml:space="preserve">Inligtingsessie en telefoniese instemming:</w:t>
       </w:r>
     </w:p>
     <w:p>
@@ -448,16 +448,16 @@
         <w:pStyle w:val="P68B1DB1-Normal3"/>
       </w:pPr>
       <w:r>
-        <w:t xml:space="preserve">Hi there _____, I’m _________. Your X(relationship/name) gave us your number and permission to speak to you but even though they have given permission, I want to make sure </w:t>
+        <w:t xml:space="preserve">Hi there _____, I’m _________. Jou X(verhouding/naam) het vir ons jou nommer en toestemming gegee om met jou te praat, maar al het hulle toestemming gegee, wil ek seker maak dat </w:t>
       </w:r>
       <w:r>
         <w:rPr>
           <w:b w:val="1"/>
         </w:rPr>
-        <w:t>you</w:t>
-      </w:r>
-      <w:r>
-        <w:t xml:space="preserve"> are okay with speaking to me too. Is now a good time for us to talk? I have just 8 questions to ask you. </w:t>
+        <w:t>jy</w:t>
+      </w:r>
+      <w:r>
+        <w:t xml:space="preserve"> ook gemaklik is om met my te praat. Is nou 'n goeie tyd vir ons om te praat? Ek het net 8 vrae om jou te vra. </w:t>
       </w:r>
     </w:p>
     <w:p>
@@ -466,10 +466,10 @@
           <w:i w:val="1"/>
         </w:rPr>
         <w:tab/>
-        <w:t xml:space="preserve">If it is not a good time - That’s okay. When would be a good time for me to call you back? Our conversation will take 15 minutes or less. (</w:t>
-      </w:r>
-      <w:r>
-        <w:t xml:space="preserve">Arrange a time and day for a follow-up call). </w:t>
+        <w:t xml:space="preserve">Dis reg as dit nie 'n goeie tyd is nie. Wanneer sal dit 'n goeie tyd wees vir my om jou terug te bel? Ons gesprek sal 15 minute of minder neem. (</w:t>
+      </w:r>
+      <w:r>
+        <w:t xml:space="preserve">Reël 'n tyd en dag vir 'n opvolg-oproep.). </w:t>
       </w:r>
     </w:p>
     <w:p>
@@ -487,7 +487,7 @@
         <w:pStyle w:val="P68B1DB1-Normal3"/>
       </w:pPr>
       <w:r>
-        <w:t xml:space="preserve">Great. Thank you for making the time to speak to me. Before you decide if you want to talk to me, I want to tell you a little bit more about </w:t>
+        <w:t xml:space="preserve">Wonderlik. Dankie dat jy tyd maak om met my te praat. Before you decide if you want to talk to me, I want to tell you a little bit more about </w:t>
       </w:r>
       <w:r>
         <w:rPr>
@@ -496,7 +496,7 @@
         <w:t>what</w:t>
       </w:r>
       <w:r>
-        <w:t xml:space="preserve"> I want to speak to you about so that you know what you are saying yes to. As I explain things, I will keep asking if you understand. Please let me know if I was being confusing or if I used a word or spoke about something you didn’t understand. Can I go ahead and explain?</w:t>
+        <w:t xml:space="preserve"> I want to speak to you about so that you know what you are saying yes to. Soos wat ek dinge verduidelik, sal ek aanhou vra of jy dit verstaan. Please let me know if I was being confusing or if I used a word or spoke about something you didn’t understand. Mag ek voortgaan en verduidelik?</w:t>
       </w:r>
     </w:p>
     <w:p>
@@ -514,16 +514,16 @@
         <w:pStyle w:val="P68B1DB1-Normal3"/>
       </w:pPr>
       <w:r>
-        <w:t xml:space="preserve">This phone call will only take us about 15 minutes. After we finish, you will get a R15 social media data bundle to say thank you. We would like to ask you a few questions about your life and your relationship with your X. I’m working on a project that offers support to parents and caregivers through WhatsApp. We are looking at how it's working and how the children have found it. We want to hear what your experience of it was. There are no right or wrong answers here. Just be honest, we just want to hear what </w:t>
+        <w:t xml:space="preserve">Hierdie oproep sal net ongeveer 15 minute neem. Nadat ons klaar is, sal jy 'n R15 sosiale media data-bondel ontvang as 'n dankie. We would like to ask you a few questions about your life and your relationship with your X. I’m working on a project that offers support to parents and caregivers through WhatsApp. Ons kyk na hoe dit werk en hoe die kinders dit ervaar het. Ons wil graag hoor wat jou ervaring daarmee was. Daar is geen regte of verkeerde antwoorde hier nie. Wees net eerlik, ons wil net hoor wat </w:t>
       </w:r>
       <w:r>
         <w:rPr>
           <w:b w:val="1"/>
         </w:rPr>
-        <w:t>you</w:t>
-      </w:r>
-      <w:r>
-        <w:t xml:space="preserve"> think. Your family won’t know what you have answered. We will only share something with them if we are worried about your safety and we will first let you know and speak to you about it before we share it. Do you have any questions about this?</w:t>
+        <w:t>jy</w:t>
+      </w:r>
+      <w:r>
+        <w:t xml:space="preserve"> dink. Jou familie sal nie weet wat jy geantwoord het nie. Ons sal net iets met hulle deel as ons bekommerd is oor jou veiligheid en ons sal jou eers laat weet en met jou praat voordat ons dit deel. Het jy enige vrae hieroor?</w:t>
       </w:r>
     </w:p>
     <w:p>
@@ -541,7 +541,7 @@
         <w:pStyle w:val="P68B1DB1-Normal3"/>
       </w:pPr>
       <w:r>
-        <w:t xml:space="preserve">I want to share the answers you give, but when I share it, I will give you a different name. We want to keep your name and identity secret so we will use another name for you when we share anything. Would you like to choose the name we use for you?   </w:t>
+        <w:t xml:space="preserve">Ek wil graag die antwoorde wat jy gee deel, maar wanneer ek dit deel, sal ek 'n ander naam gebruik. Ons wil jou naam en identiteit geheim hou, so ons sal 'n ander naam vir jou gebruik wanneer ons iets deel. Wil jy die naam kies wat ons vir jou sal gebruik?   </w:t>
       </w:r>
     </w:p>
     <w:p>
@@ -559,7 +559,7 @@
         <w:pStyle w:val="P68B1DB1-Normal3"/>
       </w:pPr>
       <w:r>
-        <w:t xml:space="preserve">If it's okay with you I will be recording this phone call, so I can remember your answers later. Only the people working with me on this project will hear what you say, but we won’t share your real name with anyone. Do I have permission to record? </w:t>
+        <w:t xml:space="preserve">As dit reg is met jou, sal ek hierdie oproep opneem sodat ek jou antwoorde later kan onthou. Net die mense wat saam met my aan hierdie projek werk, sal hoor wat jy sê, maar ons sal jou regte naam met niemand deel nie. Het ek jou toestemming om op te neem? </w:t>
       </w:r>
     </w:p>
     <w:p>
@@ -577,7 +577,7 @@
         <w:pStyle w:val="P68B1DB1-Normal3"/>
       </w:pPr>
       <w:r>
-        <w:t xml:space="preserve">Even if you have given me permission to talk to you, if you change your mind at any point or if you don’t want to answer something specific then you can just let me know. </w:t>
+        <w:t xml:space="preserve">Selfs as jy vir my toestemming gegee het om met jou te praat, as jy jou mening op enige punt verander of as jy nie iets spesifiek wil antwoord nie, kan jy dit net vir my sê. </w:t>
       </w:r>
     </w:p>
     <w:p>
@@ -588,7 +588,7 @@
         <w:pStyle w:val="P68B1DB1-Normal3"/>
       </w:pPr>
       <w:r>
-        <w:t xml:space="preserve">Do you have any questions? </w:t>
+        <w:t xml:space="preserve">Het jy enige vrae? </w:t>
       </w:r>
     </w:p>
     <w:p>
@@ -617,7 +617,7 @@
         <w:pStyle w:val="P68B1DB1-Normal3"/>
       </w:pPr>
       <w:r>
-        <w:t xml:space="preserve">If yes* - Thank you so much, can we begin?</w:t>
+        <w:t xml:space="preserve">Indien ja* – Baie dankie, kan ons begin?</w:t>
       </w:r>
     </w:p>
     <w:p>
@@ -628,7 +628,7 @@
         <w:pStyle w:val="P68B1DB1-Normal3"/>
       </w:pPr>
       <w:r>
-        <w:t xml:space="preserve">If they say no - no problem at all, thanks for listening to me. </w:t>
+        <w:t xml:space="preserve">As hulle nee sê – Geen probleem nie, dankie dat jy na my geluister het. </w:t>
       </w:r>
     </w:p>
     <w:p>
@@ -637,7 +637,7 @@
         <w:spacing w:before="194" w:line="240" w:lineRule="auto"/>
       </w:pPr>
       <w:r>
-        <w:t xml:space="preserve">[* only begin only once participant has answered yes]</w:t>
+        <w:t xml:space="preserve">[* begin net wanneer die deelnemer ja geantwoord het]</w:t>
       </w:r>
     </w:p>
     <w:p>
@@ -650,7 +650,7 @@
         <w:pStyle w:val="P68B1DB1-Normal3"/>
       </w:pPr>
       <w:r>
-        <w:t xml:space="preserve">I am going to ask you a few questions. These are all multiple-choice questions. This means that when you answer, you will only choose which answer is best. The options are ‘Never’, ‘Sometimes’ or ‘Often’. All of the questions ask about how often in the last week something happened. You will then choose the best answer from ‘Never’, ‘Sometimes’ or ‘Often’. We only want you to answer about the last week or 7 days. Today is _____, so that means I’m asking how often something happened since last ____. Then you can answer ‘Never’ if it hasn’t happened at all since last ____, ‘Often’ if it happened almost every day, or about 5 times in the last week, and ‘Sometimes’ if it's somewhere between, such as 1 or 2 times. Does this make sense? (wait for reply) </w:t>
+        <w:t xml:space="preserve">Ek gaan jou 'n paar vrae vra. Dit is alles meerkeuse-vrae. Dit beteken dat wanneer jy antwoord, jy net sal kies watter antwoord die beste is. Die opsies is ‘Nooit’, ‘Soms’ of ‘Dikwels’. Al die vrae vra oor hoe dikwels iets in die laaste week gebeur het. Jy sal dan die beste antwoord kies uit ‘Nooit’, ‘Soms’ of ‘Dikwels’. Ons wil net hê jy moet 'n antwoord gee oor die laaste week of 7 dae. Vandag is _____, so dit beteken ek vra hoe dikwels iets gebeur het sedert laas ____. Jy kan dan ‘Nooit’ antwoord as dit glad nie gebeur het sedert laas ____ nie, ‘Dikwels’ as dit amper elke dag gebeur het, of sowat 5 keer in die laaste week, en ‘Soms’ as dit tussenin is, soos 1 of 2 keer. Maak dit sin? (wag vir antwoord) </w:t>
       </w:r>
     </w:p>
     <w:p>
@@ -664,7 +664,7 @@
         <w:pStyle w:val="P68B1DB1-Normal3"/>
       </w:pPr>
       <w:r>
-        <w:t xml:space="preserve">If yes - Lets try an example. Since last ____, how often did you play games on a phone? (after they reply, check for understanding. Ie ‘So does that mean you did play games on your phone almost every day/didn’t play any games at all/only played games on 1 or 2 days’)</w:t>
+        <w:t xml:space="preserve">As ja - Kom ons probeer ‘n voorbeeld. Sedert laas ____, hoe gereeld het jy speletjies op ‘n selfoon gespeel? (na hulle antwoord, kyk of hulle verstaan. Byvoorbeeld ‘So beteken dit jy het amper elke dag speletjies op jou foon gespeel/nie enige speletjies gespeel nie/net op 1 of 2 dae speletjies gespeel’)</w:t>
       </w:r>
     </w:p>
     <w:p>
@@ -677,10 +677,10 @@
         <w:rPr>
           <w:i w:val="1"/>
         </w:rPr>
-        <w:t xml:space="preserve">If no - what part is a bit confusing? Then I can explain it properly. </w:t>
-      </w:r>
-      <w:r>
-        <w:t xml:space="preserve">Repeat until it is clear that they understand.</w:t>
+        <w:t xml:space="preserve">As nee - watter deel is bietjie verwarrend? Dan kan ek dit behoorlik verduidelik. </w:t>
+      </w:r>
+      <w:r>
+        <w:t xml:space="preserve">Herhaal totdat dit duidelik is dat hulle verstaan.</w:t>
       </w:r>
     </w:p>
     <w:p>
@@ -693,7 +693,7 @@
         <w:pStyle w:val="P68B1DB1-Normal3"/>
       </w:pPr>
       <w:r>
-        <w:t xml:space="preserve">Okay, are you ready? I will go through each question slowly with you. Please let me know if you do not understand what I am asking, or if you have any questions while we are going.</w:t>
+        <w:t xml:space="preserve">Goed, is jy reg? Ek gaan elke vraag stadig saam met jou deurgaan. Laat weet my asseblief as jy nie verstaan wat ek vra nie, of as jy enige vrae het terwyl ons aangaan.</w:t>
       </w:r>
     </w:p>
     <w:p>
@@ -715,7 +715,7 @@
         </w:rPr>
       </w:pPr>
       <w:r>
-        <w:t xml:space="preserve">Since last _____, how often did you spend time with friends that your x (parent/caregiver) doesn’t know or doesn’t trust? Never, Sometimes, or Often. </w:t>
+        <w:t xml:space="preserve">Sedert laas _____, hoe gereeld het jy tyd saam met vriende deurgebring wat jou x (ouer/versorger) nie ken of nie vertrou nie? Nooit, Soms, of Dikwels. </w:t>
       </w:r>
     </w:p>
     <w:p>
@@ -727,7 +727,7 @@
         <w:ind w:left="1440" w:hanging="360"/>
       </w:pPr>
       <w:r>
-        <w:t xml:space="preserve">Since last _____, did your x talk to you about spending time with friends that they don’t know or trust? Yes or No. </w:t>
+        <w:t xml:space="preserve">Sedert laas _____, het jou x met jou gesels oor die deurbring van tyd saam met vriende wat hulle nie ken of vertrou nie? Ja of Nee. </w:t>
       </w:r>
     </w:p>
     <w:p>
@@ -747,7 +747,7 @@
         </w:rPr>
       </w:pPr>
       <w:r>
-        <w:t xml:space="preserve">Since last _____, how often did you go to a tavern, or drink alcohol with your friends? Never, Sometimes, or Often. </w:t>
+        <w:t xml:space="preserve">Sedert laas _____, hoe gereeld het jy na ‘n kroeg gegaan, of alkohol saam met jou vriende gedrink? Nooit, Soms, of Dikwels. </w:t>
       </w:r>
     </w:p>
     <w:p>
@@ -759,7 +759,7 @@
         <w:ind w:left="1440" w:hanging="360"/>
       </w:pPr>
       <w:r>
-        <w:t xml:space="preserve">Since last _____, did your x talk to you about going to a tavern or drinking alcohol with friends? Yes or No. </w:t>
+        <w:t xml:space="preserve">Sedert laas _____, het jou x met jou gesels oor om na ‘n kroeg toe te gaan of alkohol met vriende te drink? Ja of Nee. </w:t>
       </w:r>
     </w:p>
     <w:p/>
@@ -775,7 +775,7 @@
         </w:rPr>
       </w:pPr>
       <w:r>
-        <w:t xml:space="preserve">Since last _____, how often were you out of the house at night alone, or your x didn’t know where you were, or you came home later than your x expected? Never, Sometimes, or Often. </w:t>
+        <w:t xml:space="preserve">Sedert laas _____, hoe gereeld was jy alleen buite die huis in die aand, of jou x het nie geweet waar jy was nie, of jy het later as wat jou x verwag het, huis toe gekom? Nooit, Soms, of Dikwels. </w:t>
       </w:r>
     </w:p>
     <w:p>
@@ -787,7 +787,7 @@
         <w:ind w:left="1440" w:hanging="360"/>
       </w:pPr>
       <w:r>
-        <w:t xml:space="preserve">Since last _____, did your x talk to you about being out of the house at night alone, or somewhere where they didn’t know where you were, or about coming home later than your x expected? Yes or No. </w:t>
+        <w:t xml:space="preserve">Sedert laas _____, het jou x met jou gesels oor alleen buite die huis wees in die aand, of êrens waar hulle nie geweet het waar jy was nie, of oor later huis toe kom as wat jou x verwag het? Ja of Nee. </w:t>
       </w:r>
     </w:p>
     <w:p/>
@@ -803,7 +803,7 @@
         </w:rPr>
       </w:pPr>
       <w:r>
-        <w:t xml:space="preserve">Since last _____, how often did you get a lift in a car with someone you don’t know? Never, Sometimes, or Often. </w:t>
+        <w:t xml:space="preserve">Sedert laas _____, hoe gereeld het jy ‘n geleentheid in ‘n motor gekry van iemand wat jy nie ken nie? Nooit, Soms, of Dikwels. </w:t>
       </w:r>
     </w:p>
     <w:p>
@@ -815,7 +815,7 @@
         <w:ind w:left="1440" w:hanging="360"/>
       </w:pPr>
       <w:r>
-        <w:t xml:space="preserve">Since last _____, did your x talk to you about getting a lift in a car with someone you don’t know? Yes or No.</w:t>
+        <w:t xml:space="preserve">Sedert laas _____, het jou x met jou gesels oor om ‘n geleentheid in ‘n motor te kry van iemand wat jy nie ken nie? Ja of Nee.</w:t>
       </w:r>
     </w:p>
     <w:p/>
@@ -831,7 +831,7 @@
         </w:rPr>
       </w:pPr>
       <w:r>
-        <w:t xml:space="preserve">Since last _____, how often did you receive sexual comments from men or women who are older than you? Never, Sometimes, or Often. </w:t>
+        <w:t xml:space="preserve">Sedert laas _____, hoe gereeld het jy seksuele kommentaar van mans of vrouens wat ouer as jy is, ontvang? Nooit, Soms, of Dikwels. </w:t>
       </w:r>
     </w:p>
     <w:p>
@@ -843,7 +843,7 @@
         <w:ind w:left="1440" w:hanging="360"/>
       </w:pPr>
       <w:r>
-        <w:t xml:space="preserve">Since last _____, did your x talk to you about receiving sexual comments from men or women who are older than you? Yes or No. </w:t>
+        <w:t xml:space="preserve">Sedert laas _____, het jou x met jou gepraat oor seksuele kommentaar ontvang van mans of vrouens wat ouer as jy is? Ja of Nee. </w:t>
       </w:r>
     </w:p>
     <w:p/>
@@ -856,7 +856,7 @@
         <w:ind w:left="720" w:hanging="360"/>
       </w:pPr>
       <w:r>
-        <w:t xml:space="preserve">Since last _____, did your x talk to you about keeping safe from situations such as sexual violence? Yes or No. </w:t>
+        <w:t xml:space="preserve">Sedert laas _____, het jou x met jou gesels oor hoe om veilig te wees teen situasies soos seksuele geweld? Yes or No. </w:t>
       </w:r>
     </w:p>
     <w:p/>
@@ -869,7 +869,7 @@
         <w:ind w:left="720" w:hanging="360"/>
       </w:pPr>
       <w:r>
-        <w:t xml:space="preserve">Since last _____, how often could you talk to your x about personal things like boyfriends, girlfriends, or sexual behaviour? Never, Sometimes, or Often.</w:t>
+        <w:t xml:space="preserve">Sedert laas _____, hoe gereeld kon jy met jou x praat oor persoonlike dinge soos kêrels, meisies of seksuele gedrag? Nooit, Soms, of Dikwels.</w:t>
       </w:r>
     </w:p>
     <w:p>
@@ -885,7 +885,7 @@
         <w:pStyle w:val="P68B1DB1-Normal3"/>
       </w:pPr>
       <w:r>
-        <w:t xml:space="preserve">Thank you. I just have two more questions for you about spending time online.</w:t>
+        <w:t xml:space="preserve">Thank you. Ek het net twee laaste vrae vir jou oor die deurbring van tyd aanlyn.</w:t>
       </w:r>
     </w:p>
     <w:p>
@@ -904,7 +904,7 @@
         <w:ind w:left="720" w:hanging="360"/>
       </w:pPr>
       <w:r>
-        <w:t xml:space="preserve">Since last _____, how often did your x talk to you about using your cell phone or being on the internet? Never, Sometimes or Often.</w:t>
+        <w:t xml:space="preserve">Sedert laas _____, hoe gereeld het jou x met jou gesels oor die gebruik van jou selfoon of op die internet wees? Never, Sometimes or Often.</w:t>
       </w:r>
     </w:p>
     <w:p/>
@@ -917,7 +917,7 @@
         <w:ind w:left="720" w:hanging="360"/>
       </w:pPr>
       <w:r>
-        <w:t xml:space="preserve">Since last _____, how often did your x know what you were doing when you were using the internet or using the cell phone? Never, Sometimes or Often.</w:t>
+        <w:t xml:space="preserve">Sedert laas _____, hoe gereeld het jou x geweet wat jy gedoen het wanneer jy die internet of selfoon gebruik het? Never, Sometimes or Often.</w:t>
       </w:r>
     </w:p>
     <w:p/>
@@ -929,7 +929,7 @@
         <w:pStyle w:val="P68B1DB1-Normal2"/>
       </w:pPr>
       <w:r>
-        <w:t>Debriefing</w:t>
+        <w:t>Afsluiting</w:t>
       </w:r>
     </w:p>
     <w:p>
@@ -947,7 +947,7 @@
         <w:pStyle w:val="P68B1DB1-Normal3"/>
       </w:pPr>
       <w:r>
-        <w:t xml:space="preserve">I don’t have any more questions for you. Thank you so much for talking to me, is there anything else that you’d like to ask me, or that you want me to know?</w:t>
+        <w:t xml:space="preserve">Ek het nie meer vrae vir jou nie. Baie dankie dat jy met my gepraat het. Is daar iets anders wat jy graag vir my wil vra, of iets wat jy wil hê ek moet weet?</w:t>
       </w:r>
     </w:p>
     <w:p>
@@ -965,7 +965,7 @@
         <w:pStyle w:val="P68B1DB1-Normal3"/>
       </w:pPr>
       <w:r>
-        <w:t xml:space="preserve">How did you find answering the questions? Was there anything that made you feel scared or worried when answering my questions? We can talk about it. </w:t>
+        <w:t xml:space="preserve">Hoe het jy dit gevind om die vrae te beantwoord? Was daar enigiets wat jou bang of bekommerd gemaak het toe jy my vrae beantwoord het? Ons kan daaroor praat. </w:t>
       </w:r>
     </w:p>
     <w:p>
@@ -979,10 +979,10 @@
           <w:i w:val="1"/>
         </w:rPr>
         <w:tab/>
-        <w:t xml:space="preserve">If they say nothing concerns them - </w:t>
-      </w:r>
-      <w:r>
-        <w:t xml:space="preserve">If after you are finished talking to me today you are feeling emotional or want to talk to someone about something that's worrying you, do you know about the Childline number that you can call for free? If you call 116, trained people answer those calls and know how to help children with any problem.</w:t>
+        <w:t xml:space="preserve">As hulle sê niks bekommer hulle nie - </w:t>
+      </w:r>
+      <w:r>
+        <w:t xml:space="preserve"> As jy vandag klaar met my gepraat het en jy voel emosioneel of jy wil met iemand praat oor iets wat jou bekommer, weet jy van die Kinderlyn-nommer wat jy gratis kan bel? As jy 116 bel, sal opgeleide mense die oproepe antwoord en weet hoe om kinders te help met enige probleem.</w:t>
       </w:r>
     </w:p>
     <w:p>
@@ -1000,25 +1000,25 @@
         <w:pStyle w:val="P68B1DB1-Normal3"/>
       </w:pPr>
       <w:r>
-        <w:t xml:space="preserve">To say thank you for answering our questions, we would like to give you a data bundle. Can I send the voucher number to this cell phone number? What service provider are you with, e.g. MTN, Vodacom?</w:t>
-      </w:r>
-    </w:p>
-    <w:p>
-      <w:pPr>
-        <w:rPr>
-          <w:i w:val="1"/>
-        </w:rPr>
-      </w:pPr>
-    </w:p>
-    <w:p>
-      <w:r>
-        <w:rPr>
-          <w:i w:val="1"/>
-        </w:rPr>
-        <w:t xml:space="preserve">If you have any more questions for me after this phone call, please send us a WhatsApp. This is our number if you want to write it down or save it in your phone: </w:t>
-      </w:r>
-      <w:r>
-        <w:t xml:space="preserve">insert study WhatsApp number. </w:t>
+        <w:t xml:space="preserve">Om dankie te sê vir die beantwoord van ons vrae, wil ons graag vir jou 'n data-bondel gee. Kan ek die koeponnommer na hierdie selfoonnommer stuur? Watter diensverskaffer gebruik jy, byvoorbeeld MTN, Vodacom?</w:t>
+      </w:r>
+    </w:p>
+    <w:p>
+      <w:pPr>
+        <w:rPr>
+          <w:i w:val="1"/>
+        </w:rPr>
+      </w:pPr>
+    </w:p>
+    <w:p>
+      <w:r>
+        <w:rPr>
+          <w:i w:val="1"/>
+        </w:rPr>
+        <w:t xml:space="preserve">As jy nog enige vrae vir my het na hierdie oproep, stuur asseblief vir ons ‘n WhatsApp. Dit is ons nommer as jy dit wil neerskryf of in jou selfoon wil stoor: </w:t>
+      </w:r>
+      <w:r>
+        <w:t xml:space="preserve">voeg studie WhatsApp-nommer in. </w:t>
       </w:r>
     </w:p>
     <w:p/>
@@ -1031,7 +1031,7 @@
         <w:pStyle w:val="P68B1DB1-Normal4"/>
       </w:pPr>
       <w:r>
-        <w:t xml:space="preserve">Alright, we’ve come to the end of our conversation. Thanks again for taking the time to speak with us today. Your responses have been very helpful! </w:t>
+        <w:t xml:space="preserve">Goed, ons het aan die einde van ons gesprek gekom. Weereens baie dankie dat jy die tyd geneem het om vandag met ons te praat. Jou antwoorde was baie nuttig! </w:t>
       </w:r>
     </w:p>
     <w:p>

</xml_diff>